<commit_message>
Version v1.2.1.0 	- Incluida una clave de ejecucion del programa
</commit_message>
<xml_diff>
--- a/pruebas/memoria_7001.docx
+++ b/pruebas/memoria_7001.docx
@@ -137,8 +137,13 @@
               <w:spacing w:before="0"/>
               <w:ind w:firstLine="0"/>
             </w:pPr>
-            <w:r>
-              <w:t>Poblacion:</w:t>
+            <w:proofErr w:type="spellStart"/>
+            <w:r>
+              <w:t>Poblacion</w:t>
+            </w:r>
+            <w:proofErr w:type="spellEnd"/>
+            <w:r>
+              <w:t>:</w:t>
             </w:r>
           </w:p>
         </w:tc>
@@ -361,7 +366,39 @@
         <w:pStyle w:val="Primeralinea"/>
       </w:pPr>
       <w:r>
-        <w:t>La creacion de aplicaciones web. Alquiler de todo tipo de inmuebles. La prestacion de servicios informaticos, financieros y demas.</w:t>
+        <w:t xml:space="preserve">La </w:t>
+      </w:r>
+      <w:proofErr w:type="spellStart"/>
+      <w:r>
+        <w:t>creacion</w:t>
+      </w:r>
+      <w:proofErr w:type="spellEnd"/>
+      <w:r>
+        <w:t xml:space="preserve"> de aplicaciones web. Alquiler de todo tipo de inmuebles. La </w:t>
+      </w:r>
+      <w:proofErr w:type="spellStart"/>
+      <w:r>
+        <w:t>prestacion</w:t>
+      </w:r>
+      <w:proofErr w:type="spellEnd"/>
+      <w:r>
+        <w:t xml:space="preserve"> de servicios </w:t>
+      </w:r>
+      <w:proofErr w:type="spellStart"/>
+      <w:r>
+        <w:t>informaticos</w:t>
+      </w:r>
+      <w:proofErr w:type="spellEnd"/>
+      <w:r>
+        <w:t xml:space="preserve">, financieros y </w:t>
+      </w:r>
+      <w:proofErr w:type="spellStart"/>
+      <w:r>
+        <w:t>demas</w:t>
+      </w:r>
+      <w:proofErr w:type="spellEnd"/>
+      <w:r>
+        <w:t>.</w:t>
       </w:r>
     </w:p>
     <w:p>
@@ -569,7 +606,6 @@
         <w:pStyle w:val="epigrafe"/>
       </w:pPr>
       <w:r>
-        <w:lastRenderedPageBreak/>
         <w:t>Aspectos críticos de la valoración y estimación de la incertidumbre</w:t>
       </w:r>
     </w:p>
@@ -579,6 +615,7 @@
         <w:ind w:left="0"/>
       </w:pPr>
       <w:r>
+        <w:lastRenderedPageBreak/>
         <w:t xml:space="preserve">A la fecha de cierre del ejercicio, no existen datos relevantes </w:t>
       </w:r>
       <w:r>
@@ -801,7 +838,15 @@
         </w:r>
       </w:smartTag>
       <w:r>
-        <w:t xml:space="preserve">, se reconocen siempre que cumplan el criterio de identificabilidad. Dicho criterio implica que el inmovilizado cumpla el requisito de que ser susceptible de ser separado de la empresa y vendido, cedido, entregado para su </w:t>
+        <w:t xml:space="preserve">, se reconocen siempre que cumplan el criterio de </w:t>
+      </w:r>
+      <w:proofErr w:type="spellStart"/>
+      <w:r>
+        <w:t>identificabilidad</w:t>
+      </w:r>
+      <w:proofErr w:type="spellEnd"/>
+      <w:r>
+        <w:t xml:space="preserve">. Dicho criterio implica que el inmovilizado cumpla el requisito de que ser susceptible de ser separado de la empresa y vendido, cedido, entregado para su </w:t>
       </w:r>
       <w:r>
         <w:t>explotación</w:t>
@@ -822,11 +867,7 @@
         <w:t>periódicos</w:t>
       </w:r>
       <w:r>
-        <w:t xml:space="preserve"> o revistas, los sellos o </w:t>
-      </w:r>
-      <w:r>
-        <w:lastRenderedPageBreak/>
-        <w:t>denominaciones editoriales, las listas de clientes u otras partidas similares que se hayan generado internamente.</w:t>
+        <w:t xml:space="preserve"> o revistas, los sellos o denominaciones editoriales, las listas de clientes u otras partidas similares que se hayan generado internamente.</w:t>
       </w:r>
     </w:p>
     <w:p>
@@ -835,6 +876,7 @@
         <w:ind w:left="0"/>
       </w:pPr>
       <w:r>
+        <w:lastRenderedPageBreak/>
         <w:t xml:space="preserve">En particular, los gastos en </w:t>
       </w:r>
       <w:r>
@@ -853,7 +895,15 @@
         <w:t>páginas</w:t>
       </w:r>
       <w:r>
-        <w:t xml:space="preserve"> web figuran en el activo siempre que cumplan con el criterio de identificabilidad.</w:t>
+        <w:t xml:space="preserve"> web figuran en el activo siempre que cumplan con el criterio de </w:t>
+      </w:r>
+      <w:proofErr w:type="spellStart"/>
+      <w:r>
+        <w:t>identificabilidad</w:t>
+      </w:r>
+      <w:proofErr w:type="spellEnd"/>
+      <w:r>
+        <w:t>.</w:t>
       </w:r>
     </w:p>
     <w:p>
@@ -1014,8 +1064,11 @@
         <w:ind w:left="0"/>
       </w:pPr>
       <w:r>
+        <w:t xml:space="preserve">Se clasifican como arrendamientos financieros, aquellos contratos en los que el arrendador cede al arrendatario el derecho a usar un activo a cambio de un pago único o una serie de pagos, </w:t>
+      </w:r>
+      <w:r>
         <w:lastRenderedPageBreak/>
-        <w:t xml:space="preserve">Se clasifican como arrendamientos financieros, aquellos contratos en los que el arrendador cede al arrendatario el derecho a usar un activo a cambio de un pago único o una serie de pagos, transfiriendo todos los riesgos y beneficios inherentes a la propiedad del mismo, registrándose como un activo de acuerdo con su naturaleza según se trate de un inmovilizado material o intangible. La carga financiera se imputa a la cuenta de pérdidas y ganancias según se devengue utilizando el método del interés efectivo, aplicando los criterios de amortización, deterioro y baja que </w:t>
+        <w:t xml:space="preserve">transfiriendo todos los riesgos y beneficios inherentes a la propiedad del mismo, registrándose como un activo de acuerdo con su naturaleza según se trate de un inmovilizado material o intangible. La carga financiera se imputa a la cuenta de pérdidas y ganancias según se devengue utilizando el método del interés efectivo, aplicando los criterios de amortización, deterioro y baja que </w:t>
       </w:r>
       <w:r>
         <w:t>les</w:t>
@@ -1332,7 +1385,6 @@
         <w:pStyle w:val="epigrafe"/>
       </w:pPr>
       <w:r>
-        <w:lastRenderedPageBreak/>
         <w:t>Instrumentos financieros</w:t>
       </w:r>
     </w:p>
@@ -1342,6 +1394,7 @@
         <w:ind w:left="0"/>
       </w:pPr>
       <w:r>
+        <w:lastRenderedPageBreak/>
         <w:t xml:space="preserve">La sociedad tiene registrados en el </w:t>
       </w:r>
       <w:r>
@@ -1811,11 +1864,7 @@
         <w:t>más</w:t>
       </w:r>
       <w:r>
-        <w:t xml:space="preserve"> los costes de transacción que sean directamente atribuibles; no </w:t>
-      </w:r>
-      <w:r>
-        <w:lastRenderedPageBreak/>
-        <w:t xml:space="preserve">obstante estos últimos se registran en la cuenta de </w:t>
+        <w:t xml:space="preserve"> los costes de transacción que sean directamente atribuibles; no obstante estos últimos se registran en la cuenta de </w:t>
       </w:r>
       <w:r>
         <w:t>pérdidas</w:t>
@@ -1836,6 +1885,7 @@
         <w:rPr>
           <w:lang w:val="es-ES_tradnl"/>
         </w:rPr>
+        <w:lastRenderedPageBreak/>
         <w:t xml:space="preserve">En todo caso, los créditos por operaciones comerciales con vencimiento no superior a un año, </w:t>
       </w:r>
       <w:r>
@@ -2184,7 +2234,6 @@
         <w:pStyle w:val="SubepigrafeNivel1"/>
       </w:pPr>
       <w:r>
-        <w:lastRenderedPageBreak/>
         <w:t>Pasivos financieros</w:t>
       </w:r>
     </w:p>
@@ -2217,6 +2266,7 @@
         <w:contextualSpacing/>
       </w:pPr>
       <w:r>
+        <w:lastRenderedPageBreak/>
         <w:t>Débitos</w:t>
       </w:r>
       <w:r>
@@ -4527,7 +4577,25 @@
                 <w:sz w:val="16"/>
                 <w:szCs w:val="16"/>
               </w:rPr>
-              <w:t xml:space="preserve">C) Amort.Acum.Inicial ejercicio </w:t>
+              <w:t xml:space="preserve">C) </w:t>
+            </w:r>
+            <w:proofErr w:type="spellStart"/>
+            <w:r>
+              <w:rPr>
+                <w:rFonts w:ascii="Calibri" w:hAnsi="Calibri" w:cs="Calibri"/>
+                <w:sz w:val="16"/>
+                <w:szCs w:val="16"/>
+              </w:rPr>
+              <w:t>Amort.Acum.Inicial</w:t>
+            </w:r>
+            <w:proofErr w:type="spellEnd"/>
+            <w:r>
+              <w:rPr>
+                <w:rFonts w:ascii="Calibri" w:hAnsi="Calibri" w:cs="Calibri"/>
+                <w:sz w:val="16"/>
+                <w:szCs w:val="16"/>
+              </w:rPr>
+              <w:t xml:space="preserve"> ejercicio </w:t>
             </w:r>
             <w:r>
               <w:rPr>
@@ -4839,7 +4907,25 @@
                 <w:sz w:val="16"/>
                 <w:szCs w:val="16"/>
               </w:rPr>
-              <w:t xml:space="preserve">(+) Aumento amort.acum. efecto </w:t>
+              <w:t xml:space="preserve">(+) Aumento </w:t>
+            </w:r>
+            <w:proofErr w:type="spellStart"/>
+            <w:r>
+              <w:rPr>
+                <w:rFonts w:ascii="Calibri" w:hAnsi="Calibri" w:cs="Calibri"/>
+                <w:sz w:val="16"/>
+                <w:szCs w:val="16"/>
+              </w:rPr>
+              <w:t>amort.acum</w:t>
+            </w:r>
+            <w:proofErr w:type="spellEnd"/>
+            <w:r>
+              <w:rPr>
+                <w:rFonts w:ascii="Calibri" w:hAnsi="Calibri" w:cs="Calibri"/>
+                <w:sz w:val="16"/>
+                <w:szCs w:val="16"/>
+              </w:rPr>
+              <w:t xml:space="preserve">. efecto </w:t>
             </w:r>
             <w:r>
               <w:rPr>
@@ -5267,7 +5353,25 @@
                 <w:sz w:val="16"/>
                 <w:szCs w:val="16"/>
               </w:rPr>
-              <w:t xml:space="preserve">D) Amort.Acum.Saldo final ejercicio </w:t>
+              <w:t xml:space="preserve">D) </w:t>
+            </w:r>
+            <w:proofErr w:type="spellStart"/>
+            <w:r>
+              <w:rPr>
+                <w:rFonts w:ascii="Calibri" w:hAnsi="Calibri" w:cs="Calibri"/>
+                <w:sz w:val="16"/>
+                <w:szCs w:val="16"/>
+              </w:rPr>
+              <w:t>Amort.Acum.Saldo</w:t>
+            </w:r>
+            <w:proofErr w:type="spellEnd"/>
+            <w:r>
+              <w:rPr>
+                <w:rFonts w:ascii="Calibri" w:hAnsi="Calibri" w:cs="Calibri"/>
+                <w:sz w:val="16"/>
+                <w:szCs w:val="16"/>
+              </w:rPr>
+              <w:t xml:space="preserve"> final ejercicio </w:t>
             </w:r>
             <w:r>
               <w:rPr>
@@ -5500,7 +5604,25 @@
                 <w:sz w:val="16"/>
                 <w:szCs w:val="16"/>
               </w:rPr>
-              <w:t>E) Correc.Valor por deterioro saldo inicial ejer.</w:t>
+              <w:t xml:space="preserve">E) </w:t>
+            </w:r>
+            <w:proofErr w:type="spellStart"/>
+            <w:r>
+              <w:rPr>
+                <w:rFonts w:ascii="Calibri" w:hAnsi="Calibri" w:cs="Calibri"/>
+                <w:sz w:val="16"/>
+                <w:szCs w:val="16"/>
+              </w:rPr>
+              <w:t>Correc.Valor</w:t>
+            </w:r>
+            <w:proofErr w:type="spellEnd"/>
+            <w:r>
+              <w:rPr>
+                <w:rFonts w:ascii="Calibri" w:hAnsi="Calibri" w:cs="Calibri"/>
+                <w:sz w:val="16"/>
+                <w:szCs w:val="16"/>
+              </w:rPr>
+              <w:t xml:space="preserve"> por deterioro saldo inicial ejer.</w:t>
             </w:r>
             <w:r>
               <w:rPr>
@@ -6172,7 +6294,25 @@
                 <w:sz w:val="16"/>
                 <w:szCs w:val="16"/>
               </w:rPr>
-              <w:t>F) Correc.valor por deterioro saldo final ejer.</w:t>
+              <w:t xml:space="preserve">F) </w:t>
+            </w:r>
+            <w:proofErr w:type="spellStart"/>
+            <w:r>
+              <w:rPr>
+                <w:rFonts w:ascii="Calibri" w:hAnsi="Calibri" w:cs="Calibri"/>
+                <w:sz w:val="16"/>
+                <w:szCs w:val="16"/>
+              </w:rPr>
+              <w:t>Correc.valor</w:t>
+            </w:r>
+            <w:proofErr w:type="spellEnd"/>
+            <w:r>
+              <w:rPr>
+                <w:rFonts w:ascii="Calibri" w:hAnsi="Calibri" w:cs="Calibri"/>
+                <w:sz w:val="16"/>
+                <w:szCs w:val="16"/>
+              </w:rPr>
+              <w:t xml:space="preserve"> por deterioro saldo final ejer.</w:t>
             </w:r>
             <w:r>
               <w:rPr>
@@ -7336,13 +7476,23 @@
               </w:rPr>
               <w:t xml:space="preserve">C) </w:t>
             </w:r>
-            <w:r>
-              <w:rPr>
-                <w:rFonts w:ascii="Calibri" w:hAnsi="Calibri" w:cs="Calibri"/>
-                <w:sz w:val="16"/>
-                <w:szCs w:val="16"/>
-              </w:rPr>
-              <w:t xml:space="preserve">Amort.Acum.Inicial ejercicio </w:t>
+            <w:proofErr w:type="spellStart"/>
+            <w:r>
+              <w:rPr>
+                <w:rFonts w:ascii="Calibri" w:hAnsi="Calibri" w:cs="Calibri"/>
+                <w:sz w:val="16"/>
+                <w:szCs w:val="16"/>
+              </w:rPr>
+              <w:t>Amort.Acum.Inicial</w:t>
+            </w:r>
+            <w:proofErr w:type="spellEnd"/>
+            <w:r>
+              <w:rPr>
+                <w:rFonts w:ascii="Calibri" w:hAnsi="Calibri" w:cs="Calibri"/>
+                <w:sz w:val="16"/>
+                <w:szCs w:val="16"/>
+              </w:rPr>
+              <w:t xml:space="preserve"> ejercicio </w:t>
             </w:r>
             <w:r>
               <w:rPr>
@@ -7639,7 +7789,25 @@
                 <w:szCs w:val="16"/>
               </w:rPr>
               <w:lastRenderedPageBreak/>
-              <w:t xml:space="preserve">(+) Aumento amort.acum. efecto actualización </w:t>
+              <w:t xml:space="preserve">(+) Aumento </w:t>
+            </w:r>
+            <w:proofErr w:type="spellStart"/>
+            <w:r>
+              <w:rPr>
+                <w:rFonts w:ascii="Calibri" w:hAnsi="Calibri" w:cs="Calibri"/>
+                <w:sz w:val="16"/>
+                <w:szCs w:val="16"/>
+              </w:rPr>
+              <w:t>amort.acum</w:t>
+            </w:r>
+            <w:proofErr w:type="spellEnd"/>
+            <w:r>
+              <w:rPr>
+                <w:rFonts w:ascii="Calibri" w:hAnsi="Calibri" w:cs="Calibri"/>
+                <w:sz w:val="16"/>
+                <w:szCs w:val="16"/>
+              </w:rPr>
+              <w:t xml:space="preserve">. efecto actualización </w:t>
             </w:r>
             <w:r>
               <w:rPr>
@@ -8061,13 +8229,23 @@
               </w:rPr>
               <w:t xml:space="preserve">D) </w:t>
             </w:r>
-            <w:r>
-              <w:rPr>
-                <w:rFonts w:ascii="Calibri" w:hAnsi="Calibri" w:cs="Calibri"/>
-                <w:sz w:val="16"/>
-                <w:szCs w:val="16"/>
-              </w:rPr>
-              <w:t xml:space="preserve">Amort.Acum.Saldo final ejercicio </w:t>
+            <w:proofErr w:type="spellStart"/>
+            <w:r>
+              <w:rPr>
+                <w:rFonts w:ascii="Calibri" w:hAnsi="Calibri" w:cs="Calibri"/>
+                <w:sz w:val="16"/>
+                <w:szCs w:val="16"/>
+              </w:rPr>
+              <w:t>Amort.Acum.Saldo</w:t>
+            </w:r>
+            <w:proofErr w:type="spellEnd"/>
+            <w:r>
+              <w:rPr>
+                <w:rFonts w:ascii="Calibri" w:hAnsi="Calibri" w:cs="Calibri"/>
+                <w:sz w:val="16"/>
+                <w:szCs w:val="16"/>
+              </w:rPr>
+              <w:t xml:space="preserve"> final ejercicio </w:t>
             </w:r>
             <w:r>
               <w:rPr>
@@ -8310,13 +8488,23 @@
               </w:rPr>
               <w:t xml:space="preserve">E) </w:t>
             </w:r>
-            <w:r>
-              <w:rPr>
-                <w:rFonts w:ascii="Calibri" w:hAnsi="Calibri" w:cs="Calibri"/>
-                <w:sz w:val="16"/>
-                <w:szCs w:val="16"/>
-              </w:rPr>
-              <w:t>Correc.valor por deterioro saldo inicial eje.</w:t>
+            <w:proofErr w:type="spellStart"/>
+            <w:r>
+              <w:rPr>
+                <w:rFonts w:ascii="Calibri" w:hAnsi="Calibri" w:cs="Calibri"/>
+                <w:sz w:val="16"/>
+                <w:szCs w:val="16"/>
+              </w:rPr>
+              <w:t>Correc.valor</w:t>
+            </w:r>
+            <w:proofErr w:type="spellEnd"/>
+            <w:r>
+              <w:rPr>
+                <w:rFonts w:ascii="Calibri" w:hAnsi="Calibri" w:cs="Calibri"/>
+                <w:sz w:val="16"/>
+                <w:szCs w:val="16"/>
+              </w:rPr>
+              <w:t xml:space="preserve"> por deterioro saldo inicial eje.</w:t>
             </w:r>
             <w:r>
               <w:rPr>
@@ -8910,13 +9098,23 @@
               </w:rPr>
               <w:t xml:space="preserve">F) </w:t>
             </w:r>
-            <w:r>
-              <w:rPr>
-                <w:rFonts w:ascii="Calibri" w:hAnsi="Calibri" w:cs="Calibri"/>
-                <w:sz w:val="16"/>
-                <w:szCs w:val="16"/>
-              </w:rPr>
-              <w:t>Correc.valor por deterioro saldo final eje.</w:t>
+            <w:proofErr w:type="spellStart"/>
+            <w:r>
+              <w:rPr>
+                <w:rFonts w:ascii="Calibri" w:hAnsi="Calibri" w:cs="Calibri"/>
+                <w:sz w:val="16"/>
+                <w:szCs w:val="16"/>
+              </w:rPr>
+              <w:t>Correc.valor</w:t>
+            </w:r>
+            <w:proofErr w:type="spellEnd"/>
+            <w:r>
+              <w:rPr>
+                <w:rFonts w:ascii="Calibri" w:hAnsi="Calibri" w:cs="Calibri"/>
+                <w:sz w:val="16"/>
+                <w:szCs w:val="16"/>
+              </w:rPr>
+              <w:t xml:space="preserve"> por deterioro saldo final eje.</w:t>
             </w:r>
             <w:r>
               <w:rPr>
@@ -9091,8 +9289,18 @@
                 <w:sz w:val="16"/>
                 <w:szCs w:val="16"/>
               </w:rPr>
-              <w:t>Partida de PyG</w:t>
-            </w:r>
+              <w:t xml:space="preserve">Partida de </w:t>
+            </w:r>
+            <w:proofErr w:type="spellStart"/>
+            <w:r>
+              <w:rPr>
+                <w:b/>
+                <w:sz w:val="16"/>
+                <w:szCs w:val="16"/>
+              </w:rPr>
+              <w:t>PyG</w:t>
+            </w:r>
+            <w:proofErr w:type="spellEnd"/>
           </w:p>
         </w:tc>
         <w:tc>
@@ -10501,7 +10709,6 @@
                 <w:sz w:val="16"/>
                 <w:szCs w:val="16"/>
               </w:rPr>
-              <w:lastRenderedPageBreak/>
               <w:t xml:space="preserve">Perdida deterioro final ejercicio </w:t>
             </w:r>
             <w:r>
@@ -10714,6 +10921,7 @@
                 <w:sz w:val="16"/>
                 <w:szCs w:val="16"/>
               </w:rPr>
+              <w:lastRenderedPageBreak/>
               <w:t>(-) Reversión del deterioro</w:t>
             </w:r>
           </w:p>
@@ -12626,7 +12834,25 @@
                 <w:sz w:val="16"/>
                 <w:szCs w:val="16"/>
               </w:rPr>
-              <w:t xml:space="preserve">Variaciones de valor razonable registradas en PyG del ejercicio </w:t>
+              <w:t xml:space="preserve">Variaciones de valor razonable registradas en </w:t>
+            </w:r>
+            <w:proofErr w:type="spellStart"/>
+            <w:r>
+              <w:rPr>
+                <w:rFonts w:ascii="Calibri" w:hAnsi="Calibri" w:cs="Calibri"/>
+                <w:sz w:val="16"/>
+                <w:szCs w:val="16"/>
+              </w:rPr>
+              <w:t>PyG</w:t>
+            </w:r>
+            <w:proofErr w:type="spellEnd"/>
+            <w:r>
+              <w:rPr>
+                <w:rFonts w:ascii="Calibri" w:hAnsi="Calibri" w:cs="Calibri"/>
+                <w:sz w:val="16"/>
+                <w:szCs w:val="16"/>
+              </w:rPr>
+              <w:t xml:space="preserve"> del ejercicio </w:t>
             </w:r>
             <w:r>
               <w:rPr>
@@ -12752,7 +12978,25 @@
                 <w:sz w:val="16"/>
                 <w:szCs w:val="16"/>
               </w:rPr>
-              <w:t xml:space="preserve">Variaciones de valor razonable registradas en PyG del ejercicio </w:t>
+              <w:t xml:space="preserve">Variaciones de valor razonable registradas en </w:t>
+            </w:r>
+            <w:proofErr w:type="spellStart"/>
+            <w:r>
+              <w:rPr>
+                <w:rFonts w:ascii="Calibri" w:hAnsi="Calibri" w:cs="Calibri"/>
+                <w:sz w:val="16"/>
+                <w:szCs w:val="16"/>
+              </w:rPr>
+              <w:t>PyG</w:t>
+            </w:r>
+            <w:proofErr w:type="spellEnd"/>
+            <w:r>
+              <w:rPr>
+                <w:rFonts w:ascii="Calibri" w:hAnsi="Calibri" w:cs="Calibri"/>
+                <w:sz w:val="16"/>
+                <w:szCs w:val="16"/>
+              </w:rPr>
+              <w:t xml:space="preserve"> del ejercicio </w:t>
             </w:r>
             <w:r>
               <w:rPr>
@@ -13204,8 +13448,17 @@
                 <w:sz w:val="16"/>
                 <w:szCs w:val="16"/>
               </w:rPr>
-              <w:t>(+/-) Variación deterioro a PyG</w:t>
-            </w:r>
+              <w:t xml:space="preserve">(+/-) Variación deterioro a </w:t>
+            </w:r>
+            <w:proofErr w:type="spellStart"/>
+            <w:r>
+              <w:rPr>
+                <w:sz w:val="16"/>
+                <w:szCs w:val="16"/>
+              </w:rPr>
+              <w:t>PyG</w:t>
+            </w:r>
+            <w:proofErr w:type="spellEnd"/>
           </w:p>
         </w:tc>
         <w:tc>
@@ -16994,11 +17247,16 @@
       <w:r>
         <w:t xml:space="preserve"> dividido en #</w:t>
       </w:r>
+      <w:proofErr w:type="spellStart"/>
       <w:r>
         <w:t>literal</w:t>
       </w:r>
       <w:r>
-        <w:t>acciones#</w:t>
+        <w:t>acciones</w:t>
+      </w:r>
+      <w:proofErr w:type="spellEnd"/>
+      <w:r>
+        <w:t>#</w:t>
       </w:r>
       <w:r>
         <w:t xml:space="preserve"> </w:t>
@@ -17519,11 +17777,16 @@
       <w:pPr>
         <w:pStyle w:val="TituloSeccion"/>
       </w:pPr>
+      <w:proofErr w:type="spellStart"/>
       <w:r>
         <w:t>S</w:t>
       </w:r>
       <w:r>
-        <w:t>ituacion fiscal</w:t>
+        <w:t>ituacion</w:t>
+      </w:r>
+      <w:proofErr w:type="spellEnd"/>
+      <w:r>
+        <w:t xml:space="preserve"> fiscal</w:t>
       </w:r>
     </w:p>
     <w:p>
@@ -20206,7 +20469,25 @@
                 <w:sz w:val="16"/>
                 <w:szCs w:val="16"/>
               </w:rPr>
-              <w:t>Otra fila mas de pruebas</w:t>
+              <w:t xml:space="preserve">Otra fila </w:t>
+            </w:r>
+            <w:proofErr w:type="spellStart"/>
+            <w:r>
+              <w:rPr>
+                <w:rFonts w:ascii="Calibri" w:hAnsi="Calibri" w:cs="Calibri"/>
+                <w:sz w:val="16"/>
+                <w:szCs w:val="16"/>
+              </w:rPr>
+              <w:t>mas</w:t>
+            </w:r>
+            <w:proofErr w:type="spellEnd"/>
+            <w:r>
+              <w:rPr>
+                <w:rFonts w:ascii="Calibri" w:hAnsi="Calibri" w:cs="Calibri"/>
+                <w:sz w:val="16"/>
+                <w:szCs w:val="16"/>
+              </w:rPr>
+              <w:t xml:space="preserve"> de pruebas</w:t>
             </w:r>
           </w:p>
         </w:tc>
@@ -20375,7 +20656,6 @@
         <w:ind w:left="0"/>
       </w:pPr>
       <w:r>
-        <w:lastRenderedPageBreak/>
         <w:t>El detalle de las subvenciones, donaciones y legados recibidos durante el ejercicio se muestra en el siguiente cuadro:</w:t>
       </w:r>
     </w:p>
@@ -20436,6 +20716,7 @@
                 <w:b/>
                 <w:sz w:val="16"/>
               </w:rPr>
+              <w:lastRenderedPageBreak/>
               <w:t>Entidad concedente</w:t>
             </w:r>
           </w:p>
@@ -25983,7 +26264,7 @@
 </file>
 
 <file path=customXml/itemProps1.xml><?xml version="1.0" encoding="utf-8"?>
-<ds:datastoreItem xmlns:ds="http://schemas.openxmlformats.org/officeDocument/2006/customXml" ds:itemID="{4989B789-551B-4EDF-8979-CD62604D69B4}">
+<ds:datastoreItem xmlns:ds="http://schemas.openxmlformats.org/officeDocument/2006/customXml" ds:itemID="{59B4CA4A-D907-46C5-9294-C6963C92FE55}">
   <ds:schemaRefs>
     <ds:schemaRef ds:uri="http://schemas.openxmlformats.org/officeDocument/2006/bibliography"/>
   </ds:schemaRefs>

</xml_diff>